<commit_message>
Updated frontend and train_v2.py
</commit_message>
<xml_diff>
--- a/AIOps_cloud_setup.docx
+++ b/AIOps_cloud_setup.docx
@@ -9,6 +9,9 @@
     </w:p>
     <w:p>
       <w:r>
+        <w:rPr>
+          <w:noProof/>
+        </w:rPr>
         <w:drawing>
           <wp:inline distT="0" distB="0" distL="0" distR="0" wp14:anchorId="56B3ACB4" wp14:editId="36F7B6ED">
             <wp:extent cx="5731510" cy="3223895"/>
@@ -67,8 +70,11 @@
     </w:p>
     <w:p>
       <w:r>
+        <w:rPr>
+          <w:noProof/>
+        </w:rPr>
         <w:drawing>
-          <wp:inline distT="0" distB="0" distL="0" distR="0" wp14:anchorId="5060AED5" wp14:editId="01911C4F">
+          <wp:inline distT="0" distB="0" distL="0" distR="0" wp14:anchorId="5060AED5" wp14:editId="35F834F1">
             <wp:extent cx="5731510" cy="2613660"/>
             <wp:effectExtent l="0" t="0" r="2540" b="0"/>
             <wp:docPr id="1157493959" name="Picture 4"/>
@@ -147,6 +153,9 @@
     </w:p>
     <w:p>
       <w:r>
+        <w:rPr>
+          <w:noProof/>
+        </w:rPr>
         <w:drawing>
           <wp:inline distT="0" distB="0" distL="0" distR="0" wp14:anchorId="3F96066E" wp14:editId="7EE0650A">
             <wp:extent cx="5731510" cy="2614930"/>
@@ -213,8 +222,11 @@
     </w:p>
     <w:p>
       <w:r>
+        <w:rPr>
+          <w:noProof/>
+        </w:rPr>
         <w:drawing>
-          <wp:inline distT="0" distB="0" distL="0" distR="0" wp14:anchorId="0EF3756A" wp14:editId="334BD2BD">
+          <wp:inline distT="0" distB="0" distL="0" distR="0" wp14:anchorId="0EF3756A" wp14:editId="40BD371D">
             <wp:extent cx="5731510" cy="2604135"/>
             <wp:effectExtent l="0" t="0" r="2540" b="5715"/>
             <wp:docPr id="948036257" name="Picture 8"/>
@@ -287,8 +299,11 @@
     </w:p>
     <w:p>
       <w:r>
+        <w:rPr>
+          <w:noProof/>
+        </w:rPr>
         <w:drawing>
-          <wp:inline distT="0" distB="0" distL="0" distR="0" wp14:anchorId="3177BD6E" wp14:editId="5CF80E5C">
+          <wp:inline distT="0" distB="0" distL="0" distR="0" wp14:anchorId="3177BD6E" wp14:editId="573C5607">
             <wp:extent cx="5731510" cy="2604135"/>
             <wp:effectExtent l="0" t="0" r="2540" b="5715"/>
             <wp:docPr id="1790852326" name="Picture 10"/>
@@ -344,8 +359,11 @@
     </w:p>
     <w:p>
       <w:r>
+        <w:rPr>
+          <w:noProof/>
+        </w:rPr>
         <w:drawing>
-          <wp:inline distT="0" distB="0" distL="0" distR="0" wp14:anchorId="63BB3FAD" wp14:editId="16E4A76F">
+          <wp:inline distT="0" distB="0" distL="0" distR="0" wp14:anchorId="63BB3FAD" wp14:editId="1DA82912">
             <wp:extent cx="5731510" cy="2582545"/>
             <wp:effectExtent l="0" t="0" r="2540" b="8255"/>
             <wp:docPr id="1398712159" name="Picture 12"/>
@@ -401,8 +419,11 @@
     </w:p>
     <w:p>
       <w:r>
+        <w:rPr>
+          <w:noProof/>
+        </w:rPr>
         <w:drawing>
-          <wp:inline distT="0" distB="0" distL="0" distR="0" wp14:anchorId="6FD0AC64" wp14:editId="4E3D0B3B">
+          <wp:inline distT="0" distB="0" distL="0" distR="0" wp14:anchorId="6FD0AC64" wp14:editId="2BF2D37D">
             <wp:extent cx="4876800" cy="2211473"/>
             <wp:effectExtent l="0" t="0" r="0" b="0"/>
             <wp:docPr id="1869250988" name="Picture 14"/>
@@ -481,6 +502,9 @@
         <w:br/>
       </w:r>
       <w:r>
+        <w:rPr>
+          <w:noProof/>
+        </w:rPr>
         <w:drawing>
           <wp:inline distT="0" distB="0" distL="0" distR="0" wp14:anchorId="5DFA82A5" wp14:editId="330E9CB8">
             <wp:extent cx="3200400" cy="1562100"/>
@@ -546,6 +570,9 @@
     </w:p>
     <w:p>
       <w:r>
+        <w:rPr>
+          <w:noProof/>
+        </w:rPr>
         <w:drawing>
           <wp:inline distT="0" distB="0" distL="0" distR="0" wp14:anchorId="6F70A129" wp14:editId="0AF5BA20">
             <wp:extent cx="1569720" cy="845820"/>
@@ -603,6 +630,9 @@
     </w:p>
     <w:p>
       <w:r>
+        <w:rPr>
+          <w:noProof/>
+        </w:rPr>
         <w:drawing>
           <wp:inline distT="0" distB="0" distL="0" distR="0" wp14:anchorId="631B309D" wp14:editId="2D9372DB">
             <wp:extent cx="1508760" cy="1943100"/>
@@ -660,6 +690,9 @@
     </w:p>
     <w:p>
       <w:r>
+        <w:rPr>
+          <w:noProof/>
+        </w:rPr>
         <w:drawing>
           <wp:inline distT="0" distB="0" distL="0" distR="0" wp14:anchorId="514992AC" wp14:editId="2B2CB53A">
             <wp:extent cx="5731510" cy="450850"/>
@@ -717,6 +750,9 @@
     </w:p>
     <w:p>
       <w:r>
+        <w:rPr>
+          <w:noProof/>
+        </w:rPr>
         <w:drawing>
           <wp:inline distT="0" distB="0" distL="0" distR="0" wp14:anchorId="18FA7D08" wp14:editId="1B9DC1FF">
             <wp:extent cx="5731510" cy="1061085"/>
@@ -774,6 +810,9 @@
     </w:p>
     <w:p>
       <w:r>
+        <w:rPr>
+          <w:noProof/>
+        </w:rPr>
         <w:drawing>
           <wp:inline distT="0" distB="0" distL="0" distR="0" wp14:anchorId="0BF772F7" wp14:editId="23F64669">
             <wp:extent cx="5189220" cy="457200"/>
@@ -838,8 +877,11 @@
         <w:br/>
       </w:r>
       <w:r>
+        <w:rPr>
+          <w:noProof/>
+        </w:rPr>
         <w:drawing>
-          <wp:inline distT="0" distB="0" distL="0" distR="0" wp14:anchorId="3777D3FE" wp14:editId="3FF1DC95">
+          <wp:inline distT="0" distB="0" distL="0" distR="0" wp14:anchorId="3777D3FE" wp14:editId="7A18FEC5">
             <wp:extent cx="5731510" cy="427990"/>
             <wp:effectExtent l="0" t="0" r="2540" b="0"/>
             <wp:docPr id="1591558757" name="Picture 30"/>
@@ -905,6 +947,9 @@
     </w:p>
     <w:p>
       <w:r>
+        <w:rPr>
+          <w:noProof/>
+        </w:rPr>
         <w:drawing>
           <wp:inline distT="0" distB="0" distL="0" distR="0" wp14:anchorId="3D286020" wp14:editId="3C91626D">
             <wp:extent cx="5731510" cy="154305"/>
@@ -983,8 +1028,11 @@
     </w:p>
     <w:p>
       <w:r>
+        <w:rPr>
+          <w:noProof/>
+        </w:rPr>
         <w:drawing>
-          <wp:inline distT="0" distB="0" distL="0" distR="0" wp14:anchorId="35D8276B" wp14:editId="6953690C">
+          <wp:inline distT="0" distB="0" distL="0" distR="0" wp14:anchorId="35D8276B" wp14:editId="044C31A3">
             <wp:extent cx="5731510" cy="2188210"/>
             <wp:effectExtent l="0" t="0" r="2540" b="2540"/>
             <wp:docPr id="1996481584" name="Picture 34"/>
@@ -1040,6 +1088,9 @@
     </w:p>
     <w:p>
       <w:r>
+        <w:rPr>
+          <w:noProof/>
+        </w:rPr>
         <w:drawing>
           <wp:inline distT="0" distB="0" distL="0" distR="0" wp14:anchorId="19818B61" wp14:editId="53875C43">
             <wp:extent cx="5463540" cy="259080"/>
@@ -1102,6 +1153,9 @@
     </w:p>
     <w:p>
       <w:r>
+        <w:rPr>
+          <w:noProof/>
+        </w:rPr>
         <w:drawing>
           <wp:inline distT="0" distB="0" distL="0" distR="0" wp14:anchorId="77729EA4" wp14:editId="0B64BF9E">
             <wp:extent cx="5731510" cy="900430"/>
@@ -1159,6 +1213,9 @@
     </w:p>
     <w:p>
       <w:r>
+        <w:rPr>
+          <w:noProof/>
+        </w:rPr>
         <w:drawing>
           <wp:inline distT="0" distB="0" distL="0" distR="0" wp14:anchorId="1DDCC9B5" wp14:editId="6CDB62E6">
             <wp:extent cx="5731510" cy="318770"/>
@@ -1216,6 +1273,9 @@
     </w:p>
     <w:p>
       <w:r>
+        <w:rPr>
+          <w:noProof/>
+        </w:rPr>
         <w:drawing>
           <wp:inline distT="0" distB="0" distL="0" distR="0" wp14:anchorId="1A3BB321" wp14:editId="73114F11">
             <wp:extent cx="5731510" cy="316865"/>
@@ -1266,6 +1326,7 @@
         </w:drawing>
       </w:r>
     </w:p>
+    <w:p/>
     <w:p>
       <w:r>
         <w:t>To run the jar:</w:t>
@@ -1273,6 +1334,10 @@
     </w:p>
     <w:p>
       <w:r>
+        <w:rPr>
+          <w:noProof/>
+        </w:rPr>
+        <w:lastRenderedPageBreak/>
         <w:drawing>
           <wp:inline distT="0" distB="0" distL="0" distR="0" wp14:anchorId="0EAE60C9" wp14:editId="5BF423E7">
             <wp:extent cx="5369560" cy="883920"/>
@@ -1325,14 +1390,16 @@
     </w:p>
     <w:p>
       <w:r>
-        <w:lastRenderedPageBreak/>
         <w:t>Now edit inbound rules for this instance:</w:t>
       </w:r>
     </w:p>
     <w:p>
       <w:r>
+        <w:rPr>
+          <w:noProof/>
+        </w:rPr>
         <w:drawing>
-          <wp:inline distT="0" distB="0" distL="0" distR="0" wp14:anchorId="394E7411" wp14:editId="07A94865">
+          <wp:inline distT="0" distB="0" distL="0" distR="0" wp14:anchorId="394E7411" wp14:editId="2D0A6EDF">
             <wp:extent cx="5731510" cy="2582545"/>
             <wp:effectExtent l="0" t="0" r="2540" b="8255"/>
             <wp:docPr id="1586884368" name="Picture 46"/>
@@ -1383,6 +1450,9 @@
     </w:p>
     <w:p>
       <w:r>
+        <w:rPr>
+          <w:noProof/>
+        </w:rPr>
         <w:drawing>
           <wp:inline distT="0" distB="0" distL="0" distR="0" wp14:anchorId="09949A7E" wp14:editId="177892ED">
             <wp:extent cx="5731510" cy="2592070"/>
@@ -1435,6 +1505,10 @@
     </w:p>
     <w:p>
       <w:r>
+        <w:rPr>
+          <w:noProof/>
+        </w:rPr>
+        <w:lastRenderedPageBreak/>
         <w:drawing>
           <wp:inline distT="0" distB="0" distL="0" distR="0" wp14:anchorId="0A4B3BE1" wp14:editId="05187CCE">
             <wp:extent cx="5731510" cy="2566035"/>
@@ -1487,9 +1561,11 @@
     </w:p>
     <w:p>
       <w:r>
-        <w:lastRenderedPageBreak/>
+        <w:rPr>
+          <w:noProof/>
+        </w:rPr>
         <w:drawing>
-          <wp:inline distT="0" distB="0" distL="0" distR="0" wp14:anchorId="16A171F7" wp14:editId="79D1EA5A">
+          <wp:inline distT="0" distB="0" distL="0" distR="0" wp14:anchorId="16A171F7" wp14:editId="49145B96">
             <wp:extent cx="5731510" cy="2570480"/>
             <wp:effectExtent l="0" t="0" r="2540" b="1270"/>
             <wp:docPr id="900944443" name="Picture 52"/>
@@ -1540,8 +1616,11 @@
     </w:p>
     <w:p>
       <w:r>
+        <w:rPr>
+          <w:noProof/>
+        </w:rPr>
         <w:drawing>
-          <wp:inline distT="0" distB="0" distL="0" distR="0" wp14:anchorId="3826D229" wp14:editId="4223FDF1">
+          <wp:inline distT="0" distB="0" distL="0" distR="0" wp14:anchorId="3826D229" wp14:editId="1E26944F">
             <wp:extent cx="5731510" cy="2589530"/>
             <wp:effectExtent l="0" t="0" r="2540" b="1270"/>
             <wp:docPr id="1539771160" name="Picture 54"/>
@@ -1592,9 +1671,13 @@
     </w:p>
     <w:p>
       <w:r>
+        <w:lastRenderedPageBreak/>
         <w:t>Now add below listed rules and click on save rules:</w:t>
       </w:r>
       <w:r>
+        <w:rPr>
+          <w:noProof/>
+        </w:rPr>
         <w:drawing>
           <wp:inline distT="0" distB="0" distL="0" distR="0" wp14:anchorId="7510FF1E" wp14:editId="49CFC0CB">
             <wp:extent cx="5731510" cy="2601595"/>
@@ -1648,7 +1731,6 @@
     <w:p/>
     <w:p>
       <w:r>
-        <w:lastRenderedPageBreak/>
         <w:t>Now check whether the spring boot app is accessible: http://&lt;EC2-</w:t>
       </w:r>
       <w:r>
@@ -1668,6 +1750,9 @@
     </w:p>
     <w:p>
       <w:r>
+        <w:rPr>
+          <w:noProof/>
+        </w:rPr>
         <w:drawing>
           <wp:inline distT="0" distB="0" distL="0" distR="0" wp14:anchorId="7356DCA2" wp14:editId="24771BD3">
             <wp:extent cx="5692140" cy="1333500"/>
@@ -1767,14 +1852,7 @@
           <w:sz w:val="22"/>
           <w:szCs w:val="22"/>
         </w:rPr>
-        <w:t xml:space="preserve"> </w:t>
-      </w:r>
-      <w:r>
-        <w:rPr>
-          <w:sz w:val="22"/>
-          <w:szCs w:val="22"/>
-        </w:rPr>
-        <w:t>https://github.com/prometheus/prometheus/releases/download/v2.49.1/prometheus-2.49.1.linux-amd64.tar.gz</w:t>
+        <w:t xml:space="preserve"> https://github.com/prometheus/prometheus/releases/download/v2.49.1/prometheus-2.49.1.linux-amd64.tar.gz</w:t>
       </w:r>
     </w:p>
     <w:p>
@@ -1805,6 +1883,9 @@
     </w:p>
     <w:p>
       <w:r>
+        <w:rPr>
+          <w:noProof/>
+        </w:rPr>
         <w:drawing>
           <wp:inline distT="0" distB="0" distL="0" distR="0" wp14:anchorId="295D38DA" wp14:editId="17A1F30B">
             <wp:extent cx="5731510" cy="253365"/>
@@ -1875,8 +1956,12 @@
     </w:p>
     <w:p>
       <w:r>
+        <w:rPr>
+          <w:noProof/>
+        </w:rPr>
+        <w:lastRenderedPageBreak/>
         <w:drawing>
-          <wp:inline distT="0" distB="0" distL="0" distR="0" wp14:anchorId="7F08B147" wp14:editId="0E770640">
+          <wp:inline distT="0" distB="0" distL="0" distR="0" wp14:anchorId="7F08B147" wp14:editId="345E3BBD">
             <wp:extent cx="5731510" cy="2162175"/>
             <wp:effectExtent l="0" t="0" r="2540" b="9525"/>
             <wp:docPr id="795744951" name="Picture 64"/>
@@ -1989,8 +2074,11 @@
     <w:p/>
     <w:p>
       <w:r>
+        <w:rPr>
+          <w:noProof/>
+        </w:rPr>
         <w:drawing>
-          <wp:inline distT="0" distB="0" distL="0" distR="0" wp14:anchorId="781FB2FB" wp14:editId="2F0FDBFB">
+          <wp:inline distT="0" distB="0" distL="0" distR="0" wp14:anchorId="781FB2FB" wp14:editId="62AD7B40">
             <wp:extent cx="5731510" cy="655955"/>
             <wp:effectExtent l="0" t="0" r="2540" b="0"/>
             <wp:docPr id="930415572" name="Picture 66"/>
@@ -2042,7 +2130,6 @@
     <w:p/>
     <w:p>
       <w:r>
-        <w:lastRenderedPageBreak/>
         <w:t xml:space="preserve">Check and execute any </w:t>
       </w:r>
       <w:proofErr w:type="spellStart"/>
@@ -2061,6 +2148,9 @@
     </w:p>
     <w:p>
       <w:r>
+        <w:rPr>
+          <w:noProof/>
+        </w:rPr>
         <w:drawing>
           <wp:inline distT="0" distB="0" distL="0" distR="0" wp14:anchorId="629C7B9E" wp14:editId="263E6931">
             <wp:extent cx="5731510" cy="1676400"/>
@@ -2119,8 +2209,12 @@
     <w:p/>
     <w:p>
       <w:r>
+        <w:rPr>
+          <w:noProof/>
+        </w:rPr>
+        <w:lastRenderedPageBreak/>
         <w:drawing>
-          <wp:inline distT="0" distB="0" distL="0" distR="0" wp14:anchorId="696BFA39" wp14:editId="2FB78902">
+          <wp:inline distT="0" distB="0" distL="0" distR="0" wp14:anchorId="696BFA39" wp14:editId="48AAFCB5">
             <wp:extent cx="5731510" cy="1836420"/>
             <wp:effectExtent l="0" t="0" r="2540" b="0"/>
             <wp:docPr id="1704824539" name="Picture 70"/>
@@ -2181,6 +2275,9 @@
     </w:p>
     <w:p>
       <w:r>
+        <w:rPr>
+          <w:noProof/>
+        </w:rPr>
         <w:drawing>
           <wp:inline distT="0" distB="0" distL="0" distR="0" wp14:anchorId="28582197" wp14:editId="5EE7636A">
             <wp:extent cx="5731510" cy="3034665"/>
@@ -2233,6 +2330,9 @@
     </w:p>
     <w:p>
       <w:r>
+        <w:rPr>
+          <w:noProof/>
+        </w:rPr>
         <w:drawing>
           <wp:inline distT="0" distB="0" distL="0" distR="0" wp14:anchorId="6AD8AD36" wp14:editId="5923B202">
             <wp:extent cx="5173980" cy="929640"/>
@@ -2285,12 +2385,14 @@
     </w:p>
     <w:p>
       <w:r>
-        <w:lastRenderedPageBreak/>
         <w:t>Create virtual environment in backend folder and activate it:</w:t>
       </w:r>
     </w:p>
     <w:p>
       <w:r>
+        <w:rPr>
+          <w:noProof/>
+        </w:rPr>
         <w:drawing>
           <wp:inline distT="0" distB="0" distL="0" distR="0" wp14:anchorId="24D7EB46" wp14:editId="237B2A99">
             <wp:extent cx="1790700" cy="647452"/>
@@ -2348,6 +2450,9 @@
     </w:p>
     <w:p>
       <w:r>
+        <w:rPr>
+          <w:noProof/>
+        </w:rPr>
         <w:drawing>
           <wp:inline distT="0" distB="0" distL="0" distR="0" wp14:anchorId="4552EEAE" wp14:editId="6779ABDE">
             <wp:extent cx="5731510" cy="243205"/>
@@ -2405,6 +2510,10 @@
     </w:p>
     <w:p>
       <w:r>
+        <w:rPr>
+          <w:noProof/>
+        </w:rPr>
+        <w:lastRenderedPageBreak/>
         <w:drawing>
           <wp:inline distT="0" distB="0" distL="0" distR="0" wp14:anchorId="3A7D0D7C" wp14:editId="4DA090E7">
             <wp:extent cx="5731510" cy="310515"/>
@@ -2462,6 +2571,9 @@
     </w:p>
     <w:p>
       <w:r>
+        <w:rPr>
+          <w:noProof/>
+        </w:rPr>
         <w:drawing>
           <wp:inline distT="0" distB="0" distL="0" distR="0" wp14:anchorId="2235AA0F" wp14:editId="74774EF3">
             <wp:extent cx="3810000" cy="411480"/>
@@ -2519,6 +2631,9 @@
     </w:p>
     <w:p>
       <w:r>
+        <w:rPr>
+          <w:noProof/>
+        </w:rPr>
         <w:drawing>
           <wp:inline distT="0" distB="0" distL="0" distR="0" wp14:anchorId="3A42570E" wp14:editId="60578B87">
             <wp:extent cx="5731510" cy="5033010"/>
@@ -2571,13 +2686,15 @@
     </w:p>
     <w:p>
       <w:r>
-        <w:lastRenderedPageBreak/>
         <w:t>Go to frontend app folder and run below commands</w:t>
       </w:r>
       <w:r>
         <w:br/>
       </w:r>
       <w:r>
+        <w:rPr>
+          <w:noProof/>
+        </w:rPr>
         <w:drawing>
           <wp:inline distT="0" distB="0" distL="0" distR="0" wp14:anchorId="48E2D9AA" wp14:editId="3AF5AB1F">
             <wp:extent cx="1569720" cy="586740"/>
@@ -2656,6 +2773,10 @@
     </w:p>
     <w:p>
       <w:r>
+        <w:rPr>
+          <w:noProof/>
+        </w:rPr>
+        <w:lastRenderedPageBreak/>
         <w:drawing>
           <wp:inline distT="0" distB="0" distL="0" distR="0" wp14:anchorId="20F5EE06" wp14:editId="386E93C1">
             <wp:extent cx="3169920" cy="1150620"/>
@@ -2713,6 +2834,9 @@
     </w:p>
     <w:p>
       <w:r>
+        <w:rPr>
+          <w:noProof/>
+        </w:rPr>
         <w:drawing>
           <wp:inline distT="0" distB="0" distL="0" distR="0" wp14:anchorId="30FDAD34" wp14:editId="002F4343">
             <wp:extent cx="5731510" cy="2780030"/>
@@ -3458,6 +3582,7 @@
   <w:style w:type="character" w:default="1" w:styleId="DefaultParagraphFont">
     <w:name w:val="Default Paragraph Font"/>
     <w:uiPriority w:val="1"/>
+    <w:semiHidden/>
     <w:unhideWhenUsed/>
   </w:style>
   <w:style w:type="table" w:default="1" w:styleId="TableNormal">

</xml_diff>